<commit_message>
feat: add warning example block
</commit_message>
<xml_diff>
--- a/wagtail2docx/static/template/order_tpl.docx
+++ b/wagtail2docx/static/template/order_tpl.docx
@@ -5,6 +5,7 @@
     <w:p>
       <w:pPr>
         <w:pStyle w:val="Paragraphedeliste"/>
+        <w:spacing w:line="240" w:lineRule="auto"/>
         <w:rPr>
           <w:color w:val="FF0000"/>
           <w:lang w:val="en-US"/>
@@ -52,13 +53,23 @@
                 <w:lang w:val="en-US"/>
               </w:rPr>
             </w:pPr>
+            <w:proofErr w:type="gramStart"/>
             <w:r>
               <w:rPr>
                 <w:b/>
                 <w:color w:val="FF0000"/>
                 <w:lang w:val="en-US"/>
               </w:rPr>
-              <w:t>{{ error }}</w:t>
+              <w:t>{{ error</w:t>
+            </w:r>
+            <w:proofErr w:type="gramEnd"/>
+            <w:r>
+              <w:rPr>
+                <w:b/>
+                <w:color w:val="FF0000"/>
+                <w:lang w:val="en-US"/>
+              </w:rPr>
+              <w:t xml:space="preserve"> }}</w:t>
             </w:r>
           </w:p>
         </w:tc>
@@ -67,6 +78,7 @@
     <w:p>
       <w:pPr>
         <w:pStyle w:val="Paragraphedeliste"/>
+        <w:spacing w:line="240" w:lineRule="auto"/>
         <w:rPr>
           <w:color w:val="FF0000"/>
           <w:lang w:val="en-US"/>
@@ -76,6 +88,7 @@
     <w:p>
       <w:pPr>
         <w:pStyle w:val="Paragraphedeliste"/>
+        <w:spacing w:line="240" w:lineRule="auto"/>
         <w:rPr>
           <w:color w:val="FF0000"/>
           <w:lang w:val="en-US"/>
@@ -91,8 +104,7 @@
     </w:p>
     <w:p>
       <w:pPr>
-        <w:pStyle w:val="Titre1"/>
-        <w:ind w:left="4956" w:hanging="4956"/>
+        <w:spacing w:after="0" w:line="240" w:lineRule="auto"/>
         <w:rPr>
           <w:lang w:val="en-US"/>
         </w:rPr>
@@ -101,35 +113,12 @@
         <w:rPr>
           <w:lang w:val="en-US"/>
         </w:rPr>
-        <w:t>{{</w:t>
-      </w:r>
-      <w:r>
-        <w:rPr>
-          <w:lang w:val="en-US"/>
-        </w:rPr>
-        <w:t>r</w:t>
-      </w:r>
-      <w:r>
-        <w:rPr>
-          <w:lang w:val="en-US"/>
-        </w:rPr>
-        <w:t xml:space="preserve"> </w:t>
-      </w:r>
-      <w:r>
-        <w:rPr>
-          <w:lang w:val="en-US"/>
-        </w:rPr>
-        <w:t>t</w:t>
-      </w:r>
-      <w:r>
-        <w:rPr>
-          <w:lang w:val="en-US"/>
-        </w:rPr>
-        <w:t>itle }} </w:t>
+        <w:t>{% for block in blocks %}</w:t>
       </w:r>
     </w:p>
     <w:p>
       <w:pPr>
+        <w:spacing w:after="0" w:line="240" w:lineRule="auto"/>
         <w:rPr>
           <w:lang w:val="en-US"/>
         </w:rPr>
@@ -138,35 +127,23 @@
         <w:rPr>
           <w:lang w:val="en-US"/>
         </w:rPr>
-        <w:t>Here is a list of items you ordered :</w:t>
-      </w:r>
-    </w:p>
-    <w:p>
-      <w:pPr>
-        <w:spacing w:after="0"/>
-        <w:rPr>
-          <w:lang w:val="en-US"/>
-        </w:rPr>
-      </w:pPr>
-      <w:r>
-        <w:rPr>
-          <w:lang w:val="en-US"/>
-        </w:rPr>
-        <w:t>{% for block in blocks %}</w:t>
-      </w:r>
-    </w:p>
-    <w:p>
-      <w:pPr>
-        <w:spacing w:after="0"/>
-        <w:rPr>
-          <w:lang w:val="en-US"/>
-        </w:rPr>
-      </w:pPr>
-      <w:r>
-        <w:rPr>
-          <w:lang w:val="en-US"/>
-        </w:rPr>
-        <w:t xml:space="preserve">{% if block.type == </w:t>
+        <w:t xml:space="preserve">{% if </w:t>
+      </w:r>
+      <w:proofErr w:type="spellStart"/>
+      <w:proofErr w:type="gramStart"/>
+      <w:r>
+        <w:rPr>
+          <w:lang w:val="en-US"/>
+        </w:rPr>
+        <w:t>block.type</w:t>
+      </w:r>
+      <w:proofErr w:type="spellEnd"/>
+      <w:proofErr w:type="gramEnd"/>
+      <w:r>
+        <w:rPr>
+          <w:lang w:val="en-US"/>
+        </w:rPr>
+        <w:t xml:space="preserve"> == </w:t>
       </w:r>
       <w:r>
         <w:rPr>
@@ -189,16 +166,38 @@
           <w:lang w:val="en-US"/>
         </w:rPr>
       </w:pPr>
-      <w:r>
-        <w:rPr>
-          <w:lang w:val="en-US"/>
-        </w:rPr>
-        <w:t>{{ block.value }}</w:t>
+      <w:proofErr w:type="gramStart"/>
+      <w:r>
+        <w:rPr>
+          <w:lang w:val="en-US"/>
+        </w:rPr>
+        <w:t xml:space="preserve">{{ </w:t>
+      </w:r>
+      <w:proofErr w:type="spellStart"/>
+      <w:r>
+        <w:rPr>
+          <w:lang w:val="en-US"/>
+        </w:rPr>
+        <w:t>block</w:t>
+      </w:r>
+      <w:proofErr w:type="gramEnd"/>
+      <w:r>
+        <w:rPr>
+          <w:lang w:val="en-US"/>
+        </w:rPr>
+        <w:t>.value</w:t>
+      </w:r>
+      <w:proofErr w:type="spellEnd"/>
+      <w:r>
+        <w:rPr>
+          <w:lang w:val="en-US"/>
+        </w:rPr>
+        <w:t xml:space="preserve"> }}</w:t>
       </w:r>
     </w:p>
     <w:p>
       <w:pPr>
-        <w:spacing w:after="0"/>
+        <w:spacing w:after="0" w:line="240" w:lineRule="auto"/>
         <w:rPr>
           <w:lang w:val="en-US"/>
         </w:rPr>
@@ -209,6 +208,7 @@
         </w:rPr>
         <w:t xml:space="preserve">{% </w:t>
       </w:r>
+      <w:proofErr w:type="spellStart"/>
       <w:r>
         <w:rPr>
           <w:lang w:val="en-US"/>
@@ -219,12 +219,35 @@
         <w:rPr>
           <w:lang w:val="en-US"/>
         </w:rPr>
-        <w:t>if block.type == “paragraph“ %}</w:t>
+        <w:t>if</w:t>
+      </w:r>
+      <w:proofErr w:type="spellEnd"/>
+      <w:r>
+        <w:rPr>
+          <w:lang w:val="en-US"/>
+        </w:rPr>
+        <w:t xml:space="preserve"> </w:t>
+      </w:r>
+      <w:proofErr w:type="spellStart"/>
+      <w:proofErr w:type="gramStart"/>
+      <w:r>
+        <w:rPr>
+          <w:lang w:val="en-US"/>
+        </w:rPr>
+        <w:t>block.type</w:t>
+      </w:r>
+      <w:proofErr w:type="spellEnd"/>
+      <w:proofErr w:type="gramEnd"/>
+      <w:r>
+        <w:rPr>
+          <w:lang w:val="en-US"/>
+        </w:rPr>
+        <w:t xml:space="preserve"> == “paragraph“ %}</w:t>
       </w:r>
     </w:p>
     <w:p>
       <w:pPr>
-        <w:spacing w:after="0"/>
+        <w:spacing w:after="0" w:line="240" w:lineRule="auto"/>
         <w:rPr>
           <w:lang w:val="en-US"/>
         </w:rPr>
@@ -245,12 +268,40 @@
         <w:rPr>
           <w:lang w:val="en-US"/>
         </w:rPr>
-        <w:t xml:space="preserve"> block.value }}</w:t>
+        <w:t xml:space="preserve"> </w:t>
+      </w:r>
+      <w:proofErr w:type="spellStart"/>
+      <w:r>
+        <w:rPr>
+          <w:lang w:val="en-US"/>
+        </w:rPr>
+        <w:t>block.</w:t>
+      </w:r>
+      <w:proofErr w:type="gramStart"/>
+      <w:r>
+        <w:rPr>
+          <w:lang w:val="en-US"/>
+        </w:rPr>
+        <w:t>value</w:t>
+      </w:r>
+      <w:proofErr w:type="spellEnd"/>
+      <w:r>
+        <w:rPr>
+          <w:lang w:val="en-US"/>
+        </w:rPr>
+        <w:t xml:space="preserve"> }</w:t>
+      </w:r>
+      <w:proofErr w:type="gramEnd"/>
+      <w:r>
+        <w:rPr>
+          <w:lang w:val="en-US"/>
+        </w:rPr>
+        <w:t>}</w:t>
       </w:r>
     </w:p>
     <w:p>
       <w:pPr>
-        <w:spacing w:after="0"/>
+        <w:spacing w:after="0" w:line="240" w:lineRule="auto"/>
         <w:rPr>
           <w:lang w:val="en-US"/>
         </w:rPr>
@@ -261,329 +312,131 @@
         </w:rPr>
         <w:t xml:space="preserve">{% </w:t>
       </w:r>
-      <w:r>
-        <w:rPr>
-          <w:lang w:val="en-US"/>
-        </w:rPr>
-        <w:t>el</w:t>
-      </w:r>
-      <w:r>
-        <w:rPr>
-          <w:lang w:val="en-US"/>
-        </w:rPr>
-        <w:t>if block.type == “other“ %}</w:t>
-      </w:r>
-    </w:p>
-    <w:p>
-      <w:pPr>
-        <w:spacing w:after="0"/>
-        <w:ind w:left="708" w:hanging="708"/>
-        <w:rPr>
-          <w:lang w:val="en-US"/>
-        </w:rPr>
-      </w:pPr>
-      <w:r>
-        <w:rPr>
-          <w:lang w:val="en-US"/>
-        </w:rPr>
-        <w:t>{{p block.value }}</w:t>
-      </w:r>
-    </w:p>
-    <w:p>
-      <w:pPr>
-        <w:spacing w:after="0"/>
-        <w:rPr>
-          <w:lang w:val="en-US"/>
-        </w:rPr>
-      </w:pPr>
-      <w:bookmarkStart w:id="0" w:name="_GoBack"/>
-      <w:r>
-        <w:rPr>
-          <w:lang w:val="en-US"/>
-        </w:rPr>
-        <w:t>{% endif %}</w:t>
-      </w:r>
-    </w:p>
-    <w:bookmarkEnd w:id="0"/>
-    <w:p>
-      <w:pPr>
-        <w:spacing w:after="0"/>
-        <w:rPr>
-          <w:lang w:val="en-US"/>
-        </w:rPr>
-      </w:pPr>
-      <w:r>
-        <w:rPr>
-          <w:lang w:val="en-US"/>
-        </w:rPr>
-        <w:t>{% endfor %}</w:t>
+      <w:proofErr w:type="spellStart"/>
+      <w:r>
+        <w:rPr>
+          <w:lang w:val="en-US"/>
+        </w:rPr>
+        <w:t>elif</w:t>
+      </w:r>
+      <w:proofErr w:type="spellEnd"/>
+      <w:r>
+        <w:rPr>
+          <w:lang w:val="en-US"/>
+        </w:rPr>
+        <w:t xml:space="preserve"> </w:t>
+      </w:r>
+      <w:proofErr w:type="spellStart"/>
+      <w:proofErr w:type="gramStart"/>
+      <w:r>
+        <w:rPr>
+          <w:lang w:val="en-US"/>
+        </w:rPr>
+        <w:t>block.type</w:t>
+      </w:r>
+      <w:proofErr w:type="spellEnd"/>
+      <w:proofErr w:type="gramEnd"/>
+      <w:r>
+        <w:rPr>
+          <w:lang w:val="en-US"/>
+        </w:rPr>
+        <w:t xml:space="preserve"> == “</w:t>
+      </w:r>
+      <w:r>
+        <w:rPr>
+          <w:lang w:val="en-US"/>
+        </w:rPr>
+        <w:t>warning</w:t>
+      </w:r>
+      <w:r>
+        <w:rPr>
+          <w:lang w:val="en-US"/>
+        </w:rPr>
+        <w:t>“ %}</w:t>
       </w:r>
     </w:p>
     <w:tbl>
       <w:tblPr>
-        <w:tblStyle w:val="Tramemoyenne1-Accent11"/>
+        <w:tblStyle w:val="Grilledutableau"/>
         <w:tblW w:w="0" w:type="auto"/>
+        <w:tblBorders>
+          <w:top w:val="double" w:sz="6" w:space="0" w:color="E36C0A" w:themeColor="accent6" w:themeShade="BF"/>
+          <w:left w:val="double" w:sz="6" w:space="0" w:color="E36C0A" w:themeColor="accent6" w:themeShade="BF"/>
+          <w:bottom w:val="double" w:sz="6" w:space="0" w:color="E36C0A" w:themeColor="accent6" w:themeShade="BF"/>
+          <w:right w:val="double" w:sz="6" w:space="0" w:color="E36C0A" w:themeColor="accent6" w:themeShade="BF"/>
+          <w:insideH w:val="double" w:sz="6" w:space="0" w:color="E36C0A" w:themeColor="accent6" w:themeShade="BF"/>
+          <w:insideV w:val="double" w:sz="6" w:space="0" w:color="E36C0A" w:themeColor="accent6" w:themeShade="BF"/>
+        </w:tblBorders>
         <w:tblLook w:val="04A0" w:firstRow="1" w:lastRow="0" w:firstColumn="1" w:lastColumn="0" w:noHBand="0" w:noVBand="1"/>
       </w:tblPr>
       <w:tblGrid>
-        <w:gridCol w:w="6204"/>
-        <w:gridCol w:w="1417"/>
-        <w:gridCol w:w="142"/>
-        <w:gridCol w:w="1467"/>
+        <w:gridCol w:w="9212"/>
       </w:tblGrid>
       <w:tr>
-        <w:trPr>
-          <w:cnfStyle w:val="100000000000" w:firstRow="1" w:lastRow="0" w:firstColumn="0" w:lastColumn="0" w:oddVBand="0" w:evenVBand="0" w:oddHBand="0" w:evenHBand="0" w:firstRowFirstColumn="0" w:firstRowLastColumn="0" w:lastRowFirstColumn="0" w:lastRowLastColumn="0"/>
-        </w:trPr>
         <w:tc>
           <w:tcPr>
-            <w:cnfStyle w:val="001000000000" w:firstRow="0" w:lastRow="0" w:firstColumn="1" w:lastColumn="0" w:oddVBand="0" w:evenVBand="0" w:oddHBand="0" w:evenHBand="0" w:firstRowFirstColumn="0" w:firstRowLastColumn="0" w:lastRowFirstColumn="0" w:lastRowLastColumn="0"/>
-            <w:tcW w:w="6204" w:type="dxa"/>
+            <w:tcW w:w="9212" w:type="dxa"/>
           </w:tcPr>
           <w:p>
             <w:pPr>
+              <w:pStyle w:val="Paragraphedeliste"/>
+              <w:ind w:left="0"/>
+              <w:jc w:val="center"/>
               <w:rPr>
+                <w:b/>
+                <w:color w:val="F79646" w:themeColor="accent6"/>
                 <w:lang w:val="en-US"/>
               </w:rPr>
             </w:pPr>
             <w:r>
               <w:rPr>
+                <w:b/>
+                <w:color w:val="F79646" w:themeColor="accent6"/>
                 <w:lang w:val="en-US"/>
               </w:rPr>
-              <w:t>Description</w:t>
-            </w:r>
-          </w:p>
-        </w:tc>
-        <w:tc>
-          <w:tcPr>
-            <w:tcW w:w="1417" w:type="dxa"/>
-          </w:tcPr>
-          <w:p>
-            <w:pPr>
-              <w:cnfStyle w:val="100000000000" w:firstRow="1" w:lastRow="0" w:firstColumn="0" w:lastColumn="0" w:oddVBand="0" w:evenVBand="0" w:oddHBand="0" w:evenHBand="0" w:firstRowFirstColumn="0" w:firstRowLastColumn="0" w:lastRowFirstColumn="0" w:lastRowLastColumn="0"/>
-              <w:rPr>
-                <w:lang w:val="en-US"/>
-              </w:rPr>
-            </w:pPr>
-            <w:r>
-              <w:rPr>
-                <w:lang w:val="en-US"/>
-              </w:rPr>
-              <w:t>Quantity</w:t>
-            </w:r>
-          </w:p>
-        </w:tc>
-        <w:tc>
-          <w:tcPr>
-            <w:tcW w:w="1591" w:type="dxa"/>
-            <w:gridSpan w:val="2"/>
-          </w:tcPr>
-          <w:p>
-            <w:pPr>
-              <w:cnfStyle w:val="100000000000" w:firstRow="1" w:lastRow="0" w:firstColumn="0" w:lastColumn="0" w:oddVBand="0" w:evenVBand="0" w:oddHBand="0" w:evenHBand="0" w:firstRowFirstColumn="0" w:firstRowLastColumn="0" w:lastRowFirstColumn="0" w:lastRowLastColumn="0"/>
-              <w:rPr>
-                <w:lang w:val="en-US"/>
-              </w:rPr>
-            </w:pPr>
-            <w:r>
-              <w:rPr>
-                <w:lang w:val="en-US"/>
-              </w:rPr>
-              <w:t>Price</w:t>
-            </w:r>
-          </w:p>
-        </w:tc>
-      </w:tr>
-      <w:tr>
-        <w:trPr>
-          <w:cnfStyle w:val="000000100000" w:firstRow="0" w:lastRow="0" w:firstColumn="0" w:lastColumn="0" w:oddVBand="0" w:evenVBand="0" w:oddHBand="1" w:evenHBand="0" w:firstRowFirstColumn="0" w:firstRowLastColumn="0" w:lastRowFirstColumn="0" w:lastRowLastColumn="0"/>
-        </w:trPr>
-        <w:tc>
-          <w:tcPr>
-            <w:cnfStyle w:val="001000000000" w:firstRow="0" w:lastRow="0" w:firstColumn="1" w:lastColumn="0" w:oddVBand="0" w:evenVBand="0" w:oddHBand="0" w:evenHBand="0" w:firstRowFirstColumn="0" w:firstRowLastColumn="0" w:lastRowFirstColumn="0" w:lastRowLastColumn="0"/>
-            <w:tcW w:w="9212" w:type="dxa"/>
-            <w:gridSpan w:val="4"/>
-          </w:tcPr>
-          <w:p>
-            <w:pPr>
-              <w:rPr>
-                <w:lang w:val="en-US"/>
-              </w:rPr>
-            </w:pPr>
-            <w:r>
-              <w:rPr>
-                <w:lang w:val="en-US"/>
-              </w:rPr>
-              <w:t xml:space="preserve">{%tr </w:t>
+              <w:t>{{</w:t>
             </w:r>
             <w:r>
               <w:rPr>
+                <w:b/>
+                <w:color w:val="F79646" w:themeColor="accent6"/>
                 <w:lang w:val="en-US"/>
               </w:rPr>
-              <w:t>for i in items %}</w:t>
-            </w:r>
-          </w:p>
-        </w:tc>
-      </w:tr>
-      <w:tr>
-        <w:trPr>
-          <w:cnfStyle w:val="000000010000" w:firstRow="0" w:lastRow="0" w:firstColumn="0" w:lastColumn="0" w:oddVBand="0" w:evenVBand="0" w:oddHBand="0" w:evenHBand="1" w:firstRowFirstColumn="0" w:firstRowLastColumn="0" w:lastRowFirstColumn="0" w:lastRowLastColumn="0"/>
-        </w:trPr>
-        <w:tc>
-          <w:tcPr>
-            <w:cnfStyle w:val="001000000000" w:firstRow="0" w:lastRow="0" w:firstColumn="1" w:lastColumn="0" w:oddVBand="0" w:evenVBand="0" w:oddHBand="0" w:evenHBand="0" w:firstRowFirstColumn="0" w:firstRowLastColumn="0" w:lastRowFirstColumn="0" w:lastRowLastColumn="0"/>
-            <w:tcW w:w="6204" w:type="dxa"/>
-          </w:tcPr>
-          <w:p>
-            <w:pPr>
-              <w:rPr>
-                <w:lang w:val="en-US"/>
-              </w:rPr>
-            </w:pPr>
-            <w:r>
-              <w:rPr>
-                <w:lang w:val="en-US"/>
-              </w:rPr>
-              <w:t>{{ i.desc }}</w:t>
-            </w:r>
-          </w:p>
-        </w:tc>
-        <w:tc>
-          <w:tcPr>
-            <w:tcW w:w="1559" w:type="dxa"/>
-            <w:gridSpan w:val="2"/>
-          </w:tcPr>
-          <w:p>
-            <w:pPr>
-              <w:cnfStyle w:val="000000010000" w:firstRow="0" w:lastRow="0" w:firstColumn="0" w:lastColumn="0" w:oddVBand="0" w:evenVBand="0" w:oddHBand="0" w:evenHBand="1" w:firstRowFirstColumn="0" w:firstRowLastColumn="0" w:lastRowFirstColumn="0" w:lastRowLastColumn="0"/>
-              <w:rPr>
-                <w:lang w:val="en-US"/>
-              </w:rPr>
-            </w:pPr>
-            <w:r>
-              <w:rPr>
-                <w:lang w:val="en-US"/>
-              </w:rPr>
-              <w:t>{{ i.qty }}</w:t>
-            </w:r>
-          </w:p>
-        </w:tc>
-        <w:tc>
-          <w:tcPr>
-            <w:tcW w:w="1449" w:type="dxa"/>
-          </w:tcPr>
-          <w:p>
-            <w:pPr>
-              <w:cnfStyle w:val="000000010000" w:firstRow="0" w:lastRow="0" w:firstColumn="0" w:lastColumn="0" w:oddVBand="0" w:evenVBand="0" w:oddHBand="0" w:evenHBand="1" w:firstRowFirstColumn="0" w:firstRowLastColumn="0" w:lastRowFirstColumn="0" w:lastRowLastColumn="0"/>
-              <w:rPr>
-                <w:lang w:val="en-US"/>
-              </w:rPr>
-            </w:pPr>
-            <w:r>
-              <w:rPr>
-                <w:lang w:val="en-US"/>
-              </w:rPr>
-              <w:t>{{ i.price }}</w:t>
-            </w:r>
-          </w:p>
-        </w:tc>
-      </w:tr>
-      <w:tr>
-        <w:trPr>
-          <w:cnfStyle w:val="000000100000" w:firstRow="0" w:lastRow="0" w:firstColumn="0" w:lastColumn="0" w:oddVBand="0" w:evenVBand="0" w:oddHBand="1" w:evenHBand="0" w:firstRowFirstColumn="0" w:firstRowLastColumn="0" w:lastRowFirstColumn="0" w:lastRowLastColumn="0"/>
-        </w:trPr>
-        <w:tc>
-          <w:tcPr>
-            <w:cnfStyle w:val="001000000000" w:firstRow="0" w:lastRow="0" w:firstColumn="1" w:lastColumn="0" w:oddVBand="0" w:evenVBand="0" w:oddHBand="0" w:evenHBand="0" w:firstRowFirstColumn="0" w:firstRowLastColumn="0" w:lastRowFirstColumn="0" w:lastRowLastColumn="0"/>
-            <w:tcW w:w="9212" w:type="dxa"/>
-            <w:gridSpan w:val="4"/>
-            <w:tcBorders>
-              <w:bottom w:val="single" w:sz="24" w:space="0" w:color="000000" w:themeColor="text1"/>
-            </w:tcBorders>
-          </w:tcPr>
-          <w:p>
-            <w:pPr>
-              <w:rPr>
-                <w:lang w:val="en-US"/>
-              </w:rPr>
-            </w:pPr>
-            <w:r>
-              <w:rPr>
-                <w:lang w:val="en-US"/>
-              </w:rPr>
-              <w:t xml:space="preserve">{%tr </w:t>
+              <w:t>p</w:t>
             </w:r>
             <w:r>
               <w:rPr>
+                <w:b/>
+                <w:color w:val="F79646" w:themeColor="accent6"/>
                 <w:lang w:val="en-US"/>
               </w:rPr>
-              <w:t>endfor %}</w:t>
+              <w:t xml:space="preserve"> </w:t>
             </w:r>
-          </w:p>
-        </w:tc>
-      </w:tr>
-      <w:tr>
-        <w:trPr>
-          <w:cnfStyle w:val="000000010000" w:firstRow="0" w:lastRow="0" w:firstColumn="0" w:lastColumn="0" w:oddVBand="0" w:evenVBand="0" w:oddHBand="0" w:evenHBand="1" w:firstRowFirstColumn="0" w:firstRowLastColumn="0" w:lastRowFirstColumn="0" w:lastRowLastColumn="0"/>
-        </w:trPr>
-        <w:tc>
-          <w:tcPr>
-            <w:cnfStyle w:val="001000000000" w:firstRow="0" w:lastRow="0" w:firstColumn="1" w:lastColumn="0" w:oddVBand="0" w:evenVBand="0" w:oddHBand="0" w:evenHBand="0" w:firstRowFirstColumn="0" w:firstRowLastColumn="0" w:lastRowFirstColumn="0" w:lastRowLastColumn="0"/>
-            <w:tcW w:w="6204" w:type="dxa"/>
-            <w:tcBorders>
-              <w:top w:val="single" w:sz="24" w:space="0" w:color="000000" w:themeColor="text1"/>
-            </w:tcBorders>
-          </w:tcPr>
-          <w:p>
-            <w:pPr>
+            <w:r>
               <w:rPr>
+                <w:b/>
+                <w:color w:val="F79646" w:themeColor="accent6"/>
                 <w:lang w:val="en-US"/>
               </w:rPr>
-            </w:pPr>
+              <w:t>b</w:t>
+            </w:r>
             <w:r>
               <w:rPr>
+                <w:b/>
+                <w:color w:val="F79646" w:themeColor="accent6"/>
                 <w:lang w:val="en-US"/>
               </w:rPr>
-              <w:t>Total</w:t>
+              <w:t>lock.value</w:t>
             </w:r>
-          </w:p>
-        </w:tc>
-        <w:tc>
-          <w:tcPr>
-            <w:tcW w:w="1559" w:type="dxa"/>
-            <w:gridSpan w:val="2"/>
-            <w:tcBorders>
-              <w:top w:val="single" w:sz="24" w:space="0" w:color="000000" w:themeColor="text1"/>
-            </w:tcBorders>
-          </w:tcPr>
-          <w:p>
-            <w:pPr>
-              <w:cnfStyle w:val="000000010000" w:firstRow="0" w:lastRow="0" w:firstColumn="0" w:lastColumn="0" w:oddVBand="0" w:evenVBand="0" w:oddHBand="0" w:evenHBand="1" w:firstRowFirstColumn="0" w:firstRowLastColumn="0" w:lastRowFirstColumn="0" w:lastRowLastColumn="0"/>
+            <w:bookmarkStart w:id="0" w:name="_GoBack"/>
+            <w:bookmarkEnd w:id="0"/>
+            <w:r>
               <w:rPr>
+                <w:b/>
+                <w:color w:val="F79646" w:themeColor="accent6"/>
                 <w:lang w:val="en-US"/>
               </w:rPr>
-            </w:pPr>
-          </w:p>
-        </w:tc>
-        <w:tc>
-          <w:tcPr>
-            <w:tcW w:w="1449" w:type="dxa"/>
-            <w:tcBorders>
-              <w:top w:val="single" w:sz="24" w:space="0" w:color="000000" w:themeColor="text1"/>
-            </w:tcBorders>
-          </w:tcPr>
-          <w:p>
-            <w:pPr>
-              <w:cnfStyle w:val="000000010000" w:firstRow="0" w:lastRow="0" w:firstColumn="0" w:lastColumn="0" w:oddVBand="0" w:evenVBand="0" w:oddHBand="0" w:evenHBand="1" w:firstRowFirstColumn="0" w:firstRowLastColumn="0" w:lastRowFirstColumn="0" w:lastRowLastColumn="0"/>
-              <w:rPr>
-                <w:lang w:val="en-US"/>
-              </w:rPr>
-            </w:pPr>
-            <w:r>
-              <w:rPr>
-                <w:lang w:val="en-US"/>
-              </w:rPr>
-              <w:t>{{total_price}}</w:t>
+              <w:t xml:space="preserve"> }}</w:t>
             </w:r>
           </w:p>
         </w:tc>
@@ -591,13 +444,55 @@
     </w:tbl>
     <w:p>
       <w:pPr>
+        <w:spacing w:line="240" w:lineRule="auto"/>
         <w:rPr>
           <w:lang w:val="en-US"/>
         </w:rPr>
       </w:pPr>
+      <w:r>
+        <w:rPr>
+          <w:lang w:val="en-US"/>
+        </w:rPr>
+        <w:t xml:space="preserve">{% </w:t>
+      </w:r>
+      <w:proofErr w:type="spellStart"/>
+      <w:r>
+        <w:rPr>
+          <w:lang w:val="en-US"/>
+        </w:rPr>
+        <w:t>el</w:t>
+      </w:r>
+      <w:r>
+        <w:rPr>
+          <w:lang w:val="en-US"/>
+        </w:rPr>
+        <w:t>if</w:t>
+      </w:r>
+      <w:proofErr w:type="spellEnd"/>
+      <w:r>
+        <w:rPr>
+          <w:lang w:val="en-US"/>
+        </w:rPr>
+        <w:t xml:space="preserve"> </w:t>
+      </w:r>
+      <w:proofErr w:type="spellStart"/>
+      <w:r>
+        <w:rPr>
+          <w:lang w:val="en-US"/>
+        </w:rPr>
+        <w:t>block.type</w:t>
+      </w:r>
+      <w:proofErr w:type="spellEnd"/>
+      <w:r>
+        <w:rPr>
+          <w:lang w:val="en-US"/>
+        </w:rPr>
+        <w:t xml:space="preserve"> == “other“ %}</w:t>
+      </w:r>
     </w:p>
     <w:p>
       <w:pPr>
+        <w:spacing w:line="240" w:lineRule="auto"/>
         <w:rPr>
           <w:lang w:val="en-US"/>
         </w:rPr>
@@ -606,17 +501,40 @@
         <w:rPr>
           <w:lang w:val="en-US"/>
         </w:rPr>
-        <w:t xml:space="preserve">{%p </w:t>
-      </w:r>
-      <w:r>
-        <w:rPr>
-          <w:lang w:val="en-US"/>
-        </w:rPr>
-        <w:t>if is_paid %}</w:t>
+        <w:t xml:space="preserve">{{p </w:t>
+      </w:r>
+      <w:proofErr w:type="spellStart"/>
+      <w:r>
+        <w:rPr>
+          <w:lang w:val="en-US"/>
+        </w:rPr>
+        <w:t>block.</w:t>
+      </w:r>
+      <w:proofErr w:type="gramStart"/>
+      <w:r>
+        <w:rPr>
+          <w:lang w:val="en-US"/>
+        </w:rPr>
+        <w:t>value</w:t>
+      </w:r>
+      <w:proofErr w:type="spellEnd"/>
+      <w:r>
+        <w:rPr>
+          <w:lang w:val="en-US"/>
+        </w:rPr>
+        <w:t xml:space="preserve"> }</w:t>
+      </w:r>
+      <w:proofErr w:type="gramEnd"/>
+      <w:r>
+        <w:rPr>
+          <w:lang w:val="en-US"/>
+        </w:rPr>
+        <w:t>}</w:t>
       </w:r>
     </w:p>
     <w:p>
       <w:pPr>
+        <w:spacing w:line="240" w:lineRule="auto"/>
         <w:rPr>
           <w:lang w:val="en-US"/>
         </w:rPr>
@@ -625,17 +543,12 @@
         <w:rPr>
           <w:lang w:val="en-US"/>
         </w:rPr>
-        <w:t>You have already paid this order</w:t>
-      </w:r>
-      <w:r>
-        <w:rPr>
-          <w:lang w:val="en-US"/>
-        </w:rPr>
-        <w:t>, thank you.</w:t>
+        <w:t>{% endif %}</w:t>
       </w:r>
     </w:p>
     <w:p>
       <w:pPr>
+        <w:spacing w:after="0" w:line="240" w:lineRule="auto"/>
         <w:rPr>
           <w:lang w:val="en-US"/>
         </w:rPr>
@@ -644,13 +557,21 @@
         <w:rPr>
           <w:lang w:val="en-US"/>
         </w:rPr>
-        <w:t xml:space="preserve">{%p </w:t>
-      </w:r>
-      <w:r>
-        <w:rPr>
-          <w:lang w:val="en-US"/>
-        </w:rPr>
-        <w:t>else %}</w:t>
+        <w:t xml:space="preserve">{% </w:t>
+      </w:r>
+      <w:proofErr w:type="spellStart"/>
+      <w:r>
+        <w:rPr>
+          <w:lang w:val="en-US"/>
+        </w:rPr>
+        <w:t>endfor</w:t>
+      </w:r>
+      <w:proofErr w:type="spellEnd"/>
+      <w:r>
+        <w:rPr>
+          <w:lang w:val="en-US"/>
+        </w:rPr>
+        <w:t xml:space="preserve"> %}</w:t>
       </w:r>
     </w:p>
     <w:p>
@@ -659,70 +580,6 @@
           <w:lang w:val="en-US"/>
         </w:rPr>
       </w:pPr>
-      <w:r>
-        <w:rPr>
-          <w:lang w:val="en-US"/>
-        </w:rPr>
-        <w:t xml:space="preserve">Please, pay your order : {{total_price}} </w:t>
-      </w:r>
-      <w:r>
-        <w:rPr>
-          <w:lang w:val="en-US"/>
-        </w:rPr>
-        <w:t>{% if in_europe %}Euros{% else %}Dollars{% endif %}.</w:t>
-      </w:r>
-    </w:p>
-    <w:p>
-      <w:pPr>
-        <w:rPr>
-          <w:lang w:val="en-US"/>
-        </w:rPr>
-      </w:pPr>
-      <w:r>
-        <w:rPr>
-          <w:lang w:val="en-US"/>
-        </w:rPr>
-        <w:t xml:space="preserve">{%p </w:t>
-      </w:r>
-      <w:r>
-        <w:rPr>
-          <w:lang w:val="en-US"/>
-        </w:rPr>
-        <w:t>endif %}</w:t>
-      </w:r>
-    </w:p>
-    <w:p>
-      <w:pPr>
-        <w:rPr>
-          <w:lang w:val="en-US"/>
-        </w:rPr>
-      </w:pPr>
-    </w:p>
-    <w:p>
-      <w:pPr>
-        <w:rPr>
-          <w:lang w:val="en-US"/>
-        </w:rPr>
-      </w:pPr>
-      <w:r>
-        <w:rPr>
-          <w:lang w:val="en-US"/>
-        </w:rPr>
-        <w:t>Best regards,</w:t>
-      </w:r>
-    </w:p>
-    <w:p>
-      <w:pPr>
-        <w:rPr>
-          <w:lang w:val="en-US"/>
-        </w:rPr>
-      </w:pPr>
-      <w:r>
-        <w:rPr>
-          <w:lang w:val="en-US"/>
-        </w:rPr>
-        <w:t>{{ company_name }}</w:t>
-      </w:r>
     </w:p>
     <w:sectPr>
       <w:pgSz w:w="11906" w:h="16838"/>

</xml_diff>